<commit_message>
added plots + converted variables
-converted character columns to numeric
-added a graph for visualizing enrollment vs sat scores
</commit_message>
<xml_diff>
--- a/NYSAT.docx
+++ b/NYSAT.docx
@@ -95,6 +95,1092 @@
           <w:t xml:space="preserve">https://data.cityofnewyork.us/Education/2012-NYC-General-Education-School-Survey/xiyj-m4sj</w:t>
         </w:r>
       </w:hyperlink>
+    </w:p>
+    <w:p>
+      <w:pPr>
+        <w:pStyle w:val="SourceCode"/>
+      </w:pPr>
+      <w:r>
+        <w:rPr>
+          <w:rStyle w:val="CommentTok"/>
+        </w:rPr>
+        <w:t xml:space="preserve">#include summary of dataset </w:t>
+      </w:r>
+      <w:r>
+        <w:br w:type="textWrapping"/>
+      </w:r>
+      <w:r>
+        <w:rPr>
+          <w:rStyle w:val="KeywordTok"/>
+        </w:rPr>
+        <w:t xml:space="preserve">summary</w:t>
+      </w:r>
+      <w:r>
+        <w:rPr>
+          <w:rStyle w:val="NormalTok"/>
+        </w:rPr>
+        <w:t xml:space="preserve">(df)   </w:t>
+      </w:r>
+    </w:p>
+    <w:p>
+      <w:pPr>
+        <w:pStyle w:val="SourceCode"/>
+      </w:pPr>
+      <w:r>
+        <w:rPr>
+          <w:rStyle w:val="VerbatimChar"/>
+        </w:rPr>
+        <w:t xml:space="preserve">##      DBN            SCHOOL NAME        Num of SAT Test Takers total_enrollment</w:t>
+      </w:r>
+      <w:r>
+        <w:br w:type="textWrapping"/>
+      </w:r>
+      <w:r>
+        <w:rPr>
+          <w:rStyle w:val="VerbatimChar"/>
+        </w:rPr>
+        <w:t xml:space="preserve">##  Length:407         Length:407         Min.   :279.0          Min.   :312.0   </w:t>
+      </w:r>
+      <w:r>
+        <w:br w:type="textWrapping"/>
+      </w:r>
+      <w:r>
+        <w:rPr>
+          <w:rStyle w:val="VerbatimChar"/>
+        </w:rPr>
+        <w:t xml:space="preserve">##  Class :character   Class :character   1st Qu.:368.0          1st Qu.:371.5   </w:t>
+      </w:r>
+      <w:r>
+        <w:br w:type="textWrapping"/>
+      </w:r>
+      <w:r>
+        <w:rPr>
+          <w:rStyle w:val="VerbatimChar"/>
+        </w:rPr>
+        <w:t xml:space="preserve">##  Mode  :character   Mode  :character   Median :391.0          Median :395.0   </w:t>
+      </w:r>
+      <w:r>
+        <w:br w:type="textWrapping"/>
+      </w:r>
+      <w:r>
+        <w:rPr>
+          <w:rStyle w:val="VerbatimChar"/>
+        </w:rPr>
+        <w:t xml:space="preserve">##                                        Mean   :400.7          Mean   :413.8   </w:t>
+      </w:r>
+      <w:r>
+        <w:br w:type="textWrapping"/>
+      </w:r>
+      <w:r>
+        <w:rPr>
+          <w:rStyle w:val="VerbatimChar"/>
+        </w:rPr>
+        <w:t xml:space="preserve">##                                        3rd Qu.:416.0          3rd Qu.:436.5   </w:t>
+      </w:r>
+      <w:r>
+        <w:br w:type="textWrapping"/>
+      </w:r>
+      <w:r>
+        <w:rPr>
+          <w:rStyle w:val="VerbatimChar"/>
+        </w:rPr>
+        <w:t xml:space="preserve">##                                        Max.   :679.0          Max.   :735.0   </w:t>
+      </w:r>
+      <w:r>
+        <w:br w:type="textWrapping"/>
+      </w:r>
+      <w:r>
+        <w:rPr>
+          <w:rStyle w:val="VerbatimChar"/>
+        </w:rPr>
+        <w:t xml:space="preserve">##  SAT Critical Reading Avg. Score SAT Math Avg. Score SAT Writing Avg. Score</w:t>
+      </w:r>
+      <w:r>
+        <w:br w:type="textWrapping"/>
+      </w:r>
+      <w:r>
+        <w:rPr>
+          <w:rStyle w:val="VerbatimChar"/>
+        </w:rPr>
+        <w:t xml:space="preserve">##  Min.   :286.0                   Min.   :  0.00      Min.   :  0.00        </w:t>
+      </w:r>
+      <w:r>
+        <w:br w:type="textWrapping"/>
+      </w:r>
+      <w:r>
+        <w:rPr>
+          <w:rStyle w:val="VerbatimChar"/>
+        </w:rPr>
+        <w:t xml:space="preserve">##  1st Qu.:360.0                   1st Qu.: 44.05      1st Qu.: 45.10        </w:t>
+      </w:r>
+      <w:r>
+        <w:br w:type="textWrapping"/>
+      </w:r>
+      <w:r>
+        <w:rPr>
+          <w:rStyle w:val="VerbatimChar"/>
+        </w:rPr>
+        <w:t xml:space="preserve">##  Median :381.0                   Median : 49.80      Median : 50.20        </w:t>
+      </w:r>
+      <w:r>
+        <w:br w:type="textWrapping"/>
+      </w:r>
+      <w:r>
+        <w:rPr>
+          <w:rStyle w:val="VerbatimChar"/>
+        </w:rPr>
+        <w:t xml:space="preserve">##  Mean   :394.3                   Mean   : 49.82      Mean   : 50.18        </w:t>
+      </w:r>
+      <w:r>
+        <w:br w:type="textWrapping"/>
+      </w:r>
+      <w:r>
+        <w:rPr>
+          <w:rStyle w:val="VerbatimChar"/>
+        </w:rPr>
+        <w:t xml:space="preserve">##  3rd Qu.:411.0                   3rd Qu.: 54.90      3rd Qu.: 55.95        </w:t>
+      </w:r>
+      <w:r>
+        <w:br w:type="textWrapping"/>
+      </w:r>
+      <w:r>
+        <w:rPr>
+          <w:rStyle w:val="VerbatimChar"/>
+        </w:rPr>
+        <w:t xml:space="preserve">##  Max.   :682.0                   Max.   :100.00      Max.   :100.00        </w:t>
+      </w:r>
+      <w:r>
+        <w:br w:type="textWrapping"/>
+      </w:r>
+      <w:r>
+        <w:rPr>
+          <w:rStyle w:val="VerbatimChar"/>
+        </w:rPr>
+        <w:t xml:space="preserve">##     male_per       female_per       black_per        white_per     </w:t>
+      </w:r>
+      <w:r>
+        <w:br w:type="textWrapping"/>
+      </w:r>
+      <w:r>
+        <w:rPr>
+          <w:rStyle w:val="VerbatimChar"/>
+        </w:rPr>
+        <w:t xml:space="preserve">##  Min.   : 0.00   Min.   : 0.000   Min.   :  2.40   Min.   : 0.000  </w:t>
+      </w:r>
+      <w:r>
+        <w:br w:type="textWrapping"/>
+      </w:r>
+      <w:r>
+        <w:rPr>
+          <w:rStyle w:val="VerbatimChar"/>
+        </w:rPr>
+        <w:t xml:space="preserve">##  1st Qu.:20.15   1st Qu.: 0.900   1st Qu.: 18.75   1st Qu.: 1.000  </w:t>
+      </w:r>
+      <w:r>
+        <w:br w:type="textWrapping"/>
+      </w:r>
+      <w:r>
+        <w:rPr>
+          <w:rStyle w:val="VerbatimChar"/>
+        </w:rPr>
+        <w:t xml:space="preserve">##  Median :33.20   Median : 1.800   Median : 43.50   Median : 2.900  </w:t>
+      </w:r>
+      <w:r>
+        <w:br w:type="textWrapping"/>
+      </w:r>
+      <w:r>
+        <w:rPr>
+          <w:rStyle w:val="VerbatimChar"/>
+        </w:rPr>
+        <w:t xml:space="preserve">##  Mean   :39.31   Mean   : 7.748   Mean   : 42.73   Mean   : 9.398  </w:t>
+      </w:r>
+      <w:r>
+        <w:br w:type="textWrapping"/>
+      </w:r>
+      <w:r>
+        <w:rPr>
+          <w:rStyle w:val="VerbatimChar"/>
+        </w:rPr>
+        <w:t xml:space="preserve">##  3rd Qu.:57.05   3rd Qu.: 7.450   3rd Qu.: 62.45   3rd Qu.: 9.250  </w:t>
+      </w:r>
+      <w:r>
+        <w:br w:type="textWrapping"/>
+      </w:r>
+      <w:r>
+        <w:rPr>
+          <w:rStyle w:val="VerbatimChar"/>
+        </w:rPr>
+        <w:t xml:space="preserve">##  Max.   :95.70   Max.   :82.100   Max.   :100.00   Max.   :89.500  </w:t>
+      </w:r>
+      <w:r>
+        <w:br w:type="textWrapping"/>
+      </w:r>
+      <w:r>
+        <w:rPr>
+          <w:rStyle w:val="VerbatimChar"/>
+        </w:rPr>
+        <w:t xml:space="preserve">##   hispanic_per     asian_per       ell_percent     frl_percent   </w:t>
+      </w:r>
+      <w:r>
+        <w:br w:type="textWrapping"/>
+      </w:r>
+      <w:r>
+        <w:rPr>
+          <w:rStyle w:val="VerbatimChar"/>
+        </w:rPr>
+        <w:t xml:space="preserve">##  Min.   : 0.00   Min.   : 15.80   Min.   :279.0   Min.   :312.0  </w:t>
+      </w:r>
+      <w:r>
+        <w:br w:type="textWrapping"/>
+      </w:r>
+      <w:r>
+        <w:rPr>
+          <w:rStyle w:val="VerbatimChar"/>
+        </w:rPr>
+        <w:t xml:space="preserve">##  1st Qu.: 2.70   1st Qu.: 58.90   1st Qu.:368.0   1st Qu.:371.5  </w:t>
+      </w:r>
+      <w:r>
+        <w:br w:type="textWrapping"/>
+      </w:r>
+      <w:r>
+        <w:rPr>
+          <w:rStyle w:val="VerbatimChar"/>
+        </w:rPr>
+        <w:t xml:space="preserve">##  Median : 6.70   Median : 69.80   Median :391.0   Median :395.0  </w:t>
+      </w:r>
+      <w:r>
+        <w:br w:type="textWrapping"/>
+      </w:r>
+      <w:r>
+        <w:rPr>
+          <w:rStyle w:val="VerbatimChar"/>
+        </w:rPr>
+        <w:t xml:space="preserve">##  Mean   :12.98   Mean   : 66.16   Mean   :400.7   Mean   :413.8  </w:t>
+      </w:r>
+      <w:r>
+        <w:br w:type="textWrapping"/>
+      </w:r>
+      <w:r>
+        <w:rPr>
+          <w:rStyle w:val="VerbatimChar"/>
+        </w:rPr>
+        <w:t xml:space="preserve">##  3rd Qu.:13.75   3rd Qu.: 76.80   3rd Qu.:416.0   3rd Qu.:436.5  </w:t>
+      </w:r>
+      <w:r>
+        <w:br w:type="textWrapping"/>
+      </w:r>
+      <w:r>
+        <w:rPr>
+          <w:rStyle w:val="VerbatimChar"/>
+        </w:rPr>
+        <w:t xml:space="preserve">##  Max.   :94.60   Max.   :100.00   Max.   :679.0   Max.   :735.0</w:t>
+      </w:r>
+    </w:p>
+    <w:p>
+      <w:pPr>
+        <w:pStyle w:val="Heading1"/>
+      </w:pPr>
+      <w:bookmarkStart w:id="25" w:name="explorotary-data-analysis"/>
+      <w:bookmarkEnd w:id="25"/>
+      <w:r>
+        <w:t xml:space="preserve">Explorotary data analysis</w:t>
+      </w:r>
+    </w:p>
+    <w:p>
+      <w:pPr>
+        <w:pStyle w:val="SourceCode"/>
+      </w:pPr>
+      <w:r>
+        <w:rPr>
+          <w:rStyle w:val="CommentTok"/>
+        </w:rPr>
+        <w:t xml:space="preserve"># How SAT is scored-(Ehtesham)</w:t>
+      </w:r>
+      <w:r>
+        <w:br w:type="textWrapping"/>
+      </w:r>
+      <w:r>
+        <w:br w:type="textWrapping"/>
+      </w:r>
+      <w:r>
+        <w:rPr>
+          <w:rStyle w:val="CommentTok"/>
+        </w:rPr>
+        <w:t xml:space="preserve"># check the code in the Joining the three datasets section to make sure that </w:t>
+      </w:r>
+      <w:r>
+        <w:br w:type="textWrapping"/>
+      </w:r>
+      <w:r>
+        <w:rPr>
+          <w:rStyle w:val="NormalTok"/>
+        </w:rPr>
+        <w:t xml:space="preserve"> </w:t>
+      </w:r>
+      <w:r>
+        <w:rPr>
+          <w:rStyle w:val="CommentTok"/>
+        </w:rPr>
+        <w:t xml:space="preserve"># we have the nessesary variables + any accuracy issues (Ehtesham)</w:t>
+      </w:r>
+      <w:r>
+        <w:br w:type="textWrapping"/>
+      </w:r>
+      <w:r>
+        <w:br w:type="textWrapping"/>
+      </w:r>
+      <w:r>
+        <w:rPr>
+          <w:rStyle w:val="CommentTok"/>
+        </w:rPr>
+        <w:t xml:space="preserve"># add the survey response columns from all_joined to df dataframe (laknath)</w:t>
+      </w:r>
+      <w:r>
+        <w:br w:type="textWrapping"/>
+      </w:r>
+      <w:r>
+        <w:br w:type="textWrapping"/>
+      </w:r>
+      <w:r>
+        <w:rPr>
+          <w:rStyle w:val="CommentTok"/>
+        </w:rPr>
+        <w:t xml:space="preserve"># make characrter columns numeric that have SAT scores and percentage (Abinav)</w:t>
+      </w:r>
+      <w:r>
+        <w:br w:type="textWrapping"/>
+      </w:r>
+      <w:r>
+        <w:br w:type="textWrapping"/>
+      </w:r>
+      <w:r>
+        <w:rPr>
+          <w:rStyle w:val="CommentTok"/>
+        </w:rPr>
+        <w:t xml:space="preserve"># Based on the real data deternime how we combine scores/or whether to keep seperate (Abhinav)</w:t>
+      </w:r>
+      <w:r>
+        <w:br w:type="textWrapping"/>
+      </w:r>
+      <w:r>
+        <w:rPr>
+          <w:rStyle w:val="NormalTok"/>
+        </w:rPr>
+        <w:t xml:space="preserve">  </w:t>
+      </w:r>
+      <w:r>
+        <w:rPr>
+          <w:rStyle w:val="CommentTok"/>
+        </w:rPr>
+        <w:t xml:space="preserve"># should include histogram also boxplot (abhinav)</w:t>
+      </w:r>
+      <w:r>
+        <w:br w:type="textWrapping"/>
+      </w:r>
+      <w:r>
+        <w:br w:type="textWrapping"/>
+      </w:r>
+      <w:r>
+        <w:rPr>
+          <w:rStyle w:val="CommentTok"/>
+        </w:rPr>
+        <w:t xml:space="preserve"># see if there is difference in aveage scores between just high scool vs those other types</w:t>
+      </w:r>
+      <w:r>
+        <w:br w:type="textWrapping"/>
+      </w:r>
+      <w:r>
+        <w:rPr>
+          <w:rStyle w:val="NormalTok"/>
+        </w:rPr>
+        <w:t xml:space="preserve">  </w:t>
+      </w:r>
+      <w:r>
+        <w:rPr>
+          <w:rStyle w:val="CommentTok"/>
+        </w:rPr>
+        <w:t xml:space="preserve"># see if tere is difference between male and female (Ehtesham)</w:t>
+      </w:r>
+      <w:r>
+        <w:br w:type="textWrapping"/>
+      </w:r>
+      <w:r>
+        <w:br w:type="textWrapping"/>
+      </w:r>
+      <w:r>
+        <w:br w:type="textWrapping"/>
+      </w:r>
+      <w:r>
+        <w:rPr>
+          <w:rStyle w:val="CommentTok"/>
+        </w:rPr>
+        <w:t xml:space="preserve"># correlation plot (multi coleniarity) -Raj</w:t>
+      </w:r>
+      <w:r>
+        <w:br w:type="textWrapping"/>
+      </w:r>
+      <w:r>
+        <w:rPr>
+          <w:rStyle w:val="NormalTok"/>
+        </w:rPr>
+        <w:t xml:space="preserve">    </w:t>
+      </w:r>
+      <w:r>
+        <w:rPr>
+          <w:rStyle w:val="CommentTok"/>
+        </w:rPr>
+        <w:t xml:space="preserve"># also include the numbers -Raj</w:t>
+      </w:r>
+      <w:r>
+        <w:br w:type="textWrapping"/>
+      </w:r>
+      <w:r>
+        <w:br w:type="textWrapping"/>
+      </w:r>
+      <w:r>
+        <w:rPr>
+          <w:rStyle w:val="CommentTok"/>
+        </w:rPr>
+        <w:t xml:space="preserve"># plot histogram of (distribution) of SAT scores -Raj/Kushboo</w:t>
+      </w:r>
+    </w:p>
+    <w:p>
+      <w:pPr>
+        <w:pStyle w:val="Heading1"/>
+      </w:pPr>
+      <w:bookmarkStart w:id="26" w:name="determine-if-there-is-a-relationship-between-enrollment-and-sat-scores-scatterplot-laknath"/>
+      <w:bookmarkEnd w:id="26"/>
+      <w:r>
+        <w:t xml:space="preserve">Determine if there is a relationship between enrollment and SAT scores-scatterplot (Laknath)</w:t>
+      </w:r>
+    </w:p>
+    <w:p>
+      <w:pPr>
+        <w:pStyle w:val="SourceCode"/>
+      </w:pPr>
+      <w:r>
+        <w:rPr>
+          <w:rStyle w:val="NormalTok"/>
+        </w:rPr>
+        <w:t xml:space="preserve">pl_math&lt;-</w:t>
+      </w:r>
+      <w:r>
+        <w:rPr>
+          <w:rStyle w:val="KeywordTok"/>
+        </w:rPr>
+        <w:t xml:space="preserve">ggplot</w:t>
+      </w:r>
+      <w:r>
+        <w:rPr>
+          <w:rStyle w:val="NormalTok"/>
+        </w:rPr>
+        <w:t xml:space="preserve">(</w:t>
+      </w:r>
+      <w:r>
+        <w:rPr>
+          <w:rStyle w:val="DataTypeTok"/>
+        </w:rPr>
+        <w:t xml:space="preserve">data =</w:t>
+      </w:r>
+      <w:r>
+        <w:rPr>
+          <w:rStyle w:val="NormalTok"/>
+        </w:rPr>
+        <w:t xml:space="preserve"> df)</w:t>
+      </w:r>
+      <w:r>
+        <w:rPr>
+          <w:rStyle w:val="OperatorTok"/>
+        </w:rPr>
+        <w:t xml:space="preserve">+</w:t>
+      </w:r>
+      <w:r>
+        <w:br w:type="textWrapping"/>
+      </w:r>
+      <w:r>
+        <w:rPr>
+          <w:rStyle w:val="StringTok"/>
+        </w:rPr>
+        <w:t xml:space="preserve">  </w:t>
+      </w:r>
+      <w:r>
+        <w:rPr>
+          <w:rStyle w:val="KeywordTok"/>
+        </w:rPr>
+        <w:t xml:space="preserve">geom_point</w:t>
+      </w:r>
+      <w:r>
+        <w:rPr>
+          <w:rStyle w:val="NormalTok"/>
+        </w:rPr>
+        <w:t xml:space="preserve">(</w:t>
+      </w:r>
+      <w:r>
+        <w:rPr>
+          <w:rStyle w:val="DataTypeTok"/>
+        </w:rPr>
+        <w:t xml:space="preserve">mapping =</w:t>
+      </w:r>
+      <w:r>
+        <w:rPr>
+          <w:rStyle w:val="NormalTok"/>
+        </w:rPr>
+        <w:t xml:space="preserve"> </w:t>
+      </w:r>
+      <w:r>
+        <w:rPr>
+          <w:rStyle w:val="KeywordTok"/>
+        </w:rPr>
+        <w:t xml:space="preserve">aes</w:t>
+      </w:r>
+      <w:r>
+        <w:rPr>
+          <w:rStyle w:val="NormalTok"/>
+        </w:rPr>
+        <w:t xml:space="preserve">(</w:t>
+      </w:r>
+      <w:r>
+        <w:rPr>
+          <w:rStyle w:val="DataTypeTok"/>
+        </w:rPr>
+        <w:t xml:space="preserve">x =</w:t>
+      </w:r>
+      <w:r>
+        <w:rPr>
+          <w:rStyle w:val="NormalTok"/>
+        </w:rPr>
+        <w:t xml:space="preserve"> total_enrollment,</w:t>
+      </w:r>
+      <w:r>
+        <w:rPr>
+          <w:rStyle w:val="DataTypeTok"/>
+        </w:rPr>
+        <w:t xml:space="preserve">y =</w:t>
+      </w:r>
+      <w:r>
+        <w:rPr>
+          <w:rStyle w:val="NormalTok"/>
+        </w:rPr>
+        <w:t xml:space="preserve"> </w:t>
+      </w:r>
+      <w:r>
+        <w:rPr>
+          <w:rStyle w:val="StringTok"/>
+        </w:rPr>
+        <w:t xml:space="preserve">`</w:t>
+      </w:r>
+      <w:r>
+        <w:rPr>
+          <w:rStyle w:val="DataTypeTok"/>
+        </w:rPr>
+        <w:t xml:space="preserve">SAT Math Avg. Score</w:t>
+      </w:r>
+      <w:r>
+        <w:rPr>
+          <w:rStyle w:val="StringTok"/>
+        </w:rPr>
+        <w:t xml:space="preserve">`</w:t>
+      </w:r>
+      <w:r>
+        <w:rPr>
+          <w:rStyle w:val="NormalTok"/>
+        </w:rPr>
+        <w:t xml:space="preserve">),</w:t>
+      </w:r>
+      <w:r>
+        <w:br w:type="textWrapping"/>
+      </w:r>
+      <w:r>
+        <w:rPr>
+          <w:rStyle w:val="NormalTok"/>
+        </w:rPr>
+        <w:t xml:space="preserve">             </w:t>
+      </w:r>
+      <w:r>
+        <w:rPr>
+          <w:rStyle w:val="DataTypeTok"/>
+        </w:rPr>
+        <w:t xml:space="preserve">color=</w:t>
+      </w:r>
+      <w:r>
+        <w:rPr>
+          <w:rStyle w:val="StringTok"/>
+        </w:rPr>
+        <w:t xml:space="preserve">"red"</w:t>
+      </w:r>
+      <w:r>
+        <w:rPr>
+          <w:rStyle w:val="NormalTok"/>
+        </w:rPr>
+        <w:t xml:space="preserve">,</w:t>
+      </w:r>
+      <w:r>
+        <w:rPr>
+          <w:rStyle w:val="DataTypeTok"/>
+        </w:rPr>
+        <w:t xml:space="preserve">position =</w:t>
+      </w:r>
+      <w:r>
+        <w:rPr>
+          <w:rStyle w:val="NormalTok"/>
+        </w:rPr>
+        <w:t xml:space="preserve"> </w:t>
+      </w:r>
+      <w:r>
+        <w:rPr>
+          <w:rStyle w:val="StringTok"/>
+        </w:rPr>
+        <w:t xml:space="preserve">"jitter"</w:t>
+      </w:r>
+      <w:r>
+        <w:rPr>
+          <w:rStyle w:val="NormalTok"/>
+        </w:rPr>
+        <w:t xml:space="preserve">)</w:t>
+      </w:r>
+      <w:r>
+        <w:br w:type="textWrapping"/>
+      </w:r>
+      <w:r>
+        <w:br w:type="textWrapping"/>
+      </w:r>
+      <w:r>
+        <w:rPr>
+          <w:rStyle w:val="NormalTok"/>
+        </w:rPr>
+        <w:t xml:space="preserve">pl_reading&lt;-</w:t>
+      </w:r>
+      <w:r>
+        <w:rPr>
+          <w:rStyle w:val="KeywordTok"/>
+        </w:rPr>
+        <w:t xml:space="preserve">ggplot</w:t>
+      </w:r>
+      <w:r>
+        <w:rPr>
+          <w:rStyle w:val="NormalTok"/>
+        </w:rPr>
+        <w:t xml:space="preserve">(</w:t>
+      </w:r>
+      <w:r>
+        <w:rPr>
+          <w:rStyle w:val="DataTypeTok"/>
+        </w:rPr>
+        <w:t xml:space="preserve">data =</w:t>
+      </w:r>
+      <w:r>
+        <w:rPr>
+          <w:rStyle w:val="NormalTok"/>
+        </w:rPr>
+        <w:t xml:space="preserve"> df)</w:t>
+      </w:r>
+      <w:r>
+        <w:rPr>
+          <w:rStyle w:val="OperatorTok"/>
+        </w:rPr>
+        <w:t xml:space="preserve">+</w:t>
+      </w:r>
+      <w:r>
+        <w:br w:type="textWrapping"/>
+      </w:r>
+      <w:r>
+        <w:rPr>
+          <w:rStyle w:val="StringTok"/>
+        </w:rPr>
+        <w:t xml:space="preserve">  </w:t>
+      </w:r>
+      <w:r>
+        <w:rPr>
+          <w:rStyle w:val="KeywordTok"/>
+        </w:rPr>
+        <w:t xml:space="preserve">geom_point</w:t>
+      </w:r>
+      <w:r>
+        <w:rPr>
+          <w:rStyle w:val="NormalTok"/>
+        </w:rPr>
+        <w:t xml:space="preserve">(</w:t>
+      </w:r>
+      <w:r>
+        <w:rPr>
+          <w:rStyle w:val="DataTypeTok"/>
+        </w:rPr>
+        <w:t xml:space="preserve">mapping =</w:t>
+      </w:r>
+      <w:r>
+        <w:rPr>
+          <w:rStyle w:val="NormalTok"/>
+        </w:rPr>
+        <w:t xml:space="preserve"> </w:t>
+      </w:r>
+      <w:r>
+        <w:rPr>
+          <w:rStyle w:val="KeywordTok"/>
+        </w:rPr>
+        <w:t xml:space="preserve">aes</w:t>
+      </w:r>
+      <w:r>
+        <w:rPr>
+          <w:rStyle w:val="NormalTok"/>
+        </w:rPr>
+        <w:t xml:space="preserve">(</w:t>
+      </w:r>
+      <w:r>
+        <w:rPr>
+          <w:rStyle w:val="DataTypeTok"/>
+        </w:rPr>
+        <w:t xml:space="preserve">x =</w:t>
+      </w:r>
+      <w:r>
+        <w:rPr>
+          <w:rStyle w:val="NormalTok"/>
+        </w:rPr>
+        <w:t xml:space="preserve"> total_enrollment,</w:t>
+      </w:r>
+      <w:r>
+        <w:rPr>
+          <w:rStyle w:val="DataTypeTok"/>
+        </w:rPr>
+        <w:t xml:space="preserve">y =</w:t>
+      </w:r>
+      <w:r>
+        <w:rPr>
+          <w:rStyle w:val="NormalTok"/>
+        </w:rPr>
+        <w:t xml:space="preserve"> </w:t>
+      </w:r>
+      <w:r>
+        <w:rPr>
+          <w:rStyle w:val="StringTok"/>
+        </w:rPr>
+        <w:t xml:space="preserve">`</w:t>
+      </w:r>
+      <w:r>
+        <w:rPr>
+          <w:rStyle w:val="DataTypeTok"/>
+        </w:rPr>
+        <w:t xml:space="preserve">SAT Critical Reading Avg. Score</w:t>
+      </w:r>
+      <w:r>
+        <w:rPr>
+          <w:rStyle w:val="StringTok"/>
+        </w:rPr>
+        <w:t xml:space="preserve">`</w:t>
+      </w:r>
+      <w:r>
+        <w:rPr>
+          <w:rStyle w:val="NormalTok"/>
+        </w:rPr>
+        <w:t xml:space="preserve">),</w:t>
+      </w:r>
+      <w:r>
+        <w:br w:type="textWrapping"/>
+      </w:r>
+      <w:r>
+        <w:rPr>
+          <w:rStyle w:val="NormalTok"/>
+        </w:rPr>
+        <w:t xml:space="preserve">             </w:t>
+      </w:r>
+      <w:r>
+        <w:rPr>
+          <w:rStyle w:val="DataTypeTok"/>
+        </w:rPr>
+        <w:t xml:space="preserve">color=</w:t>
+      </w:r>
+      <w:r>
+        <w:rPr>
+          <w:rStyle w:val="StringTok"/>
+        </w:rPr>
+        <w:t xml:space="preserve">"green"</w:t>
+      </w:r>
+      <w:r>
+        <w:rPr>
+          <w:rStyle w:val="NormalTok"/>
+        </w:rPr>
+        <w:t xml:space="preserve">,</w:t>
+      </w:r>
+      <w:r>
+        <w:rPr>
+          <w:rStyle w:val="DataTypeTok"/>
+        </w:rPr>
+        <w:t xml:space="preserve">position =</w:t>
+      </w:r>
+      <w:r>
+        <w:rPr>
+          <w:rStyle w:val="NormalTok"/>
+        </w:rPr>
+        <w:t xml:space="preserve"> </w:t>
+      </w:r>
+      <w:r>
+        <w:rPr>
+          <w:rStyle w:val="StringTok"/>
+        </w:rPr>
+        <w:t xml:space="preserve">"jitter"</w:t>
+      </w:r>
+      <w:r>
+        <w:rPr>
+          <w:rStyle w:val="NormalTok"/>
+        </w:rPr>
+        <w:t xml:space="preserve">)</w:t>
+      </w:r>
+      <w:r>
+        <w:br w:type="textWrapping"/>
+      </w:r>
+      <w:r>
+        <w:br w:type="textWrapping"/>
+      </w:r>
+      <w:r>
+        <w:rPr>
+          <w:rStyle w:val="NormalTok"/>
+        </w:rPr>
+        <w:t xml:space="preserve">pl_writing&lt;-</w:t>
+      </w:r>
+      <w:r>
+        <w:rPr>
+          <w:rStyle w:val="KeywordTok"/>
+        </w:rPr>
+        <w:t xml:space="preserve">ggplot</w:t>
+      </w:r>
+      <w:r>
+        <w:rPr>
+          <w:rStyle w:val="NormalTok"/>
+        </w:rPr>
+        <w:t xml:space="preserve">(</w:t>
+      </w:r>
+      <w:r>
+        <w:rPr>
+          <w:rStyle w:val="DataTypeTok"/>
+        </w:rPr>
+        <w:t xml:space="preserve">data =</w:t>
+      </w:r>
+      <w:r>
+        <w:rPr>
+          <w:rStyle w:val="NormalTok"/>
+        </w:rPr>
+        <w:t xml:space="preserve"> df)</w:t>
+      </w:r>
+      <w:r>
+        <w:rPr>
+          <w:rStyle w:val="OperatorTok"/>
+        </w:rPr>
+        <w:t xml:space="preserve">+</w:t>
+      </w:r>
+      <w:r>
+        <w:br w:type="textWrapping"/>
+      </w:r>
+      <w:r>
+        <w:rPr>
+          <w:rStyle w:val="StringTok"/>
+        </w:rPr>
+        <w:t xml:space="preserve">  </w:t>
+      </w:r>
+      <w:r>
+        <w:rPr>
+          <w:rStyle w:val="KeywordTok"/>
+        </w:rPr>
+        <w:t xml:space="preserve">geom_point</w:t>
+      </w:r>
+      <w:r>
+        <w:rPr>
+          <w:rStyle w:val="NormalTok"/>
+        </w:rPr>
+        <w:t xml:space="preserve">(</w:t>
+      </w:r>
+      <w:r>
+        <w:rPr>
+          <w:rStyle w:val="DataTypeTok"/>
+        </w:rPr>
+        <w:t xml:space="preserve">mapping =</w:t>
+      </w:r>
+      <w:r>
+        <w:rPr>
+          <w:rStyle w:val="NormalTok"/>
+        </w:rPr>
+        <w:t xml:space="preserve"> </w:t>
+      </w:r>
+      <w:r>
+        <w:rPr>
+          <w:rStyle w:val="KeywordTok"/>
+        </w:rPr>
+        <w:t xml:space="preserve">aes</w:t>
+      </w:r>
+      <w:r>
+        <w:rPr>
+          <w:rStyle w:val="NormalTok"/>
+        </w:rPr>
+        <w:t xml:space="preserve">(</w:t>
+      </w:r>
+      <w:r>
+        <w:rPr>
+          <w:rStyle w:val="DataTypeTok"/>
+        </w:rPr>
+        <w:t xml:space="preserve">x =</w:t>
+      </w:r>
+      <w:r>
+        <w:rPr>
+          <w:rStyle w:val="NormalTok"/>
+        </w:rPr>
+        <w:t xml:space="preserve"> total_enrollment,</w:t>
+      </w:r>
+      <w:r>
+        <w:rPr>
+          <w:rStyle w:val="DataTypeTok"/>
+        </w:rPr>
+        <w:t xml:space="preserve">y =</w:t>
+      </w:r>
+      <w:r>
+        <w:rPr>
+          <w:rStyle w:val="NormalTok"/>
+        </w:rPr>
+        <w:t xml:space="preserve"> </w:t>
+      </w:r>
+      <w:r>
+        <w:rPr>
+          <w:rStyle w:val="StringTok"/>
+        </w:rPr>
+        <w:t xml:space="preserve">`</w:t>
+      </w:r>
+      <w:r>
+        <w:rPr>
+          <w:rStyle w:val="DataTypeTok"/>
+        </w:rPr>
+        <w:t xml:space="preserve">SAT Writing Avg. Score</w:t>
+      </w:r>
+      <w:r>
+        <w:rPr>
+          <w:rStyle w:val="StringTok"/>
+        </w:rPr>
+        <w:t xml:space="preserve">`</w:t>
+      </w:r>
+      <w:r>
+        <w:rPr>
+          <w:rStyle w:val="NormalTok"/>
+        </w:rPr>
+        <w:t xml:space="preserve">),</w:t>
+      </w:r>
+      <w:r>
+        <w:br w:type="textWrapping"/>
+      </w:r>
+      <w:r>
+        <w:rPr>
+          <w:rStyle w:val="NormalTok"/>
+        </w:rPr>
+        <w:t xml:space="preserve">             </w:t>
+      </w:r>
+      <w:r>
+        <w:rPr>
+          <w:rStyle w:val="DataTypeTok"/>
+        </w:rPr>
+        <w:t xml:space="preserve">color=</w:t>
+      </w:r>
+      <w:r>
+        <w:rPr>
+          <w:rStyle w:val="StringTok"/>
+        </w:rPr>
+        <w:t xml:space="preserve">"orange"</w:t>
+      </w:r>
+      <w:r>
+        <w:rPr>
+          <w:rStyle w:val="NormalTok"/>
+        </w:rPr>
+        <w:t xml:space="preserve">,</w:t>
+      </w:r>
+      <w:r>
+        <w:rPr>
+          <w:rStyle w:val="DataTypeTok"/>
+        </w:rPr>
+        <w:t xml:space="preserve">position =</w:t>
+      </w:r>
+      <w:r>
+        <w:rPr>
+          <w:rStyle w:val="NormalTok"/>
+        </w:rPr>
+        <w:t xml:space="preserve"> </w:t>
+      </w:r>
+      <w:r>
+        <w:rPr>
+          <w:rStyle w:val="StringTok"/>
+        </w:rPr>
+        <w:t xml:space="preserve">"jitter"</w:t>
+      </w:r>
+      <w:r>
+        <w:rPr>
+          <w:rStyle w:val="NormalTok"/>
+        </w:rPr>
+        <w:t xml:space="preserve">)</w:t>
+      </w:r>
+      <w:r>
+        <w:br w:type="textWrapping"/>
+      </w:r>
+      <w:r>
+        <w:br w:type="textWrapping"/>
+      </w:r>
+      <w:r>
+        <w:rPr>
+          <w:rStyle w:val="KeywordTok"/>
+        </w:rPr>
+        <w:t xml:space="preserve">ggarrange</w:t>
+      </w:r>
+      <w:r>
+        <w:rPr>
+          <w:rStyle w:val="NormalTok"/>
+        </w:rPr>
+        <w:t xml:space="preserve">(pl_math,pl_reading,pl_writing)</w:t>
+      </w:r>
+    </w:p>
+    <w:p>
+      <w:pPr>
+        <w:pStyle w:val="FirstParagraph"/>
+      </w:pPr>
+      <w:r>
+        <w:drawing>
+          <wp:inline>
+            <wp:extent cx="4620126" cy="3696101"/>
+            <wp:effectExtent b="0" l="0" r="0" t="0"/>
+            <wp:docPr descr="" title="" id="1" name="Picture"/>
+            <a:graphic>
+              <a:graphicData uri="http://schemas.openxmlformats.org/drawingml/2006/picture">
+                <pic:pic>
+                  <pic:nvPicPr>
+                    <pic:cNvPr descr="NYSAT_files/figure-docx/unnamed-chunk-4-1.png" id="0" name="Picture"/>
+                    <pic:cNvPicPr>
+                      <a:picLocks noChangeArrowheads="1" noChangeAspect="1"/>
+                    </pic:cNvPicPr>
+                  </pic:nvPicPr>
+                  <pic:blipFill>
+                    <a:blip r:embed="rId27"/>
+                    <a:stretch>
+                      <a:fillRect/>
+                    </a:stretch>
+                  </pic:blipFill>
+                  <pic:spPr bwMode="auto">
+                    <a:xfrm>
+                      <a:off x="0" y="0"/>
+                      <a:ext cx="4620126" cy="3696101"/>
+                    </a:xfrm>
+                    <a:prstGeom prst="rect">
+                      <a:avLst/>
+                    </a:prstGeom>
+                    <a:noFill/>
+                    <a:ln w="9525">
+                      <a:noFill/>
+                      <a:headEnd/>
+                      <a:tailEnd/>
+                    </a:ln>
+                  </pic:spPr>
+                </pic:pic>
+              </a:graphicData>
+            </a:graphic>
+          </wp:inline>
+        </w:drawing>
+      </w:r>
+      <w:r>
+        <w:t xml:space="preserve"> </w:t>
+      </w:r>
+      <w:r>
+        <w:t xml:space="preserve">It looks like there is a positve linear association between enrollment and SAT reading scores</w:t>
+      </w:r>
     </w:p>
     <w:sectPr/>
   </w:body>
@@ -204,7 +1290,7 @@
     </w:lvl>
   </w:abstractNum>
   <w:abstractNum w:abstractNumId="990">
-    <w:nsid w:val="8258e4b1"/>
+    <w:nsid w:val="69594cc2"/>
     <w:multiLevelType w:val="multilevel"/>
     <w:lvl w:ilvl="0">
       <w:numFmt w:val="bullet"/>
@@ -285,7 +1371,7 @@
     </w:lvl>
   </w:abstractNum>
   <w:abstractNum w:abstractNumId="991">
-    <w:nsid w:val="d5a71d53"/>
+    <w:nsid w:val="c4dcac9e"/>
     <w:multiLevelType w:val="multilevel"/>
     <w:lvl w:ilvl="0">
       <w:numFmt w:val="bullet"/>

</xml_diff>